<commit_message>
add links to notes
</commit_message>
<xml_diff>
--- a/analysis_notes/notes_unequal_samples.docx
+++ b/analysis_notes/notes_unequal_samples.docx
@@ -603,10 +603,7 @@
               <w:jc w:val="center"/>
             </w:pPr>
             <w:r>
-              <w:t>Subset data</w:t>
-            </w:r>
-            <w:r>
-              <w:t xml:space="preserve"> set</w:t>
+              <w:t>Subset data set</w:t>
             </w:r>
           </w:p>
           <w:p>
@@ -730,10 +727,7 @@
           </w:tcPr>
           <w:p>
             <w:r>
-              <w:t xml:space="preserve">Species </w:t>
-            </w:r>
-            <w:r>
-              <w:t>evenness</w:t>
+              <w:t>Species evenness</w:t>
             </w:r>
           </w:p>
         </w:tc>
@@ -821,10 +815,7 @@
           </w:tcPr>
           <w:p>
             <w:r>
-              <w:t xml:space="preserve">Species </w:t>
-            </w:r>
-            <w:r>
-              <w:t>Simpson div</w:t>
+              <w:t>Species Simpson div</w:t>
             </w:r>
             <w:r>
               <w:t>ersity</w:t>
@@ -840,13 +831,7 @@
               <w:jc w:val="center"/>
             </w:pPr>
             <w:r>
-              <w:t>PC</w:t>
-            </w:r>
-            <w:r>
-              <w:t>4</w:t>
-            </w:r>
-            <w:r>
-              <w:t xml:space="preserve"> + Block + TRT</w:t>
+              <w:t>PC4 + Block + TRT</w:t>
             </w:r>
           </w:p>
         </w:tc>
@@ -936,10 +921,7 @@
               <w:jc w:val="center"/>
             </w:pPr>
             <w:r>
-              <w:t>Main i</w:t>
-            </w:r>
-            <w:r>
-              <w:t>ndependent variable(s)</w:t>
+              <w:t>Main independent variable(s)</w:t>
             </w:r>
           </w:p>
         </w:tc>
@@ -960,10 +942,7 @@
               <w:jc w:val="center"/>
             </w:pPr>
             <w:r>
-              <w:t>F-value</w:t>
-            </w:r>
-            <w:r>
-              <w:t xml:space="preserve"> (p-value)</w:t>
+              <w:t>F-value (p-value)</w:t>
             </w:r>
           </w:p>
         </w:tc>
@@ -984,10 +963,7 @@
               <w:jc w:val="center"/>
             </w:pPr>
             <w:r>
-              <w:t>F-value</w:t>
-            </w:r>
-            <w:r>
-              <w:t xml:space="preserve"> (p-value)</w:t>
+              <w:t>F-value (p-value)</w:t>
             </w:r>
           </w:p>
         </w:tc>
@@ -1223,7 +1199,7 @@
       <w:r>
         <w:t xml:space="preserve">Link to original analysis and results: </w:t>
       </w:r>
-      <w:hyperlink r:id="rId6" w:history="1">
+      <w:hyperlink r:id="rId6" w:anchor="correlations-with-root-traits" w:history="1">
         <w:r>
           <w:rPr>
             <w:rStyle w:val="Hyperlink"/>
@@ -1236,7 +1212,16 @@
       <w:r>
         <w:t xml:space="preserve">Link to analysis using subset of competition treatment and results: </w:t>
       </w:r>
+      <w:hyperlink r:id="rId7" w:history="1">
+        <w:r>
+          <w:rPr>
+            <w:rStyle w:val="Hyperlink"/>
+          </w:rPr>
+          <w:t>https://github.com/SaraMColom/Microbiome_2018/tree/modified/AnalysisSubset</w:t>
+        </w:r>
+      </w:hyperlink>
     </w:p>
+    <w:p/>
     <w:sectPr>
       <w:pgSz w:w="15840" w:h="12240" w:orient="landscape"/>
       <w:pgMar w:top="1440" w:right="1440" w:bottom="1440" w:left="1440" w:header="720" w:footer="720" w:gutter="0"/>

</xml_diff>